<commit_message>
COMM 1100 - First Draft of the Comms Assignment complete
</commit_message>
<xml_diff>
--- a/College/0 - January 2025 - Classes/COMM 1100 - Communications/Comm 1100 Written Interview Assignment v3 Nov 2024.docx
+++ b/College/0 - January 2025 - Classes/COMM 1100 - Communications/Comm 1100 Written Interview Assignment v3 Nov 2024.docx
@@ -1,6 +1,6 @@
 
 <file path=word/document.xml><?xml version="1.0" encoding="utf-8"?>
-<w:document xmlns:wpc="http://schemas.microsoft.com/office/word/2010/wordprocessingCanvas" xmlns:cx="http://schemas.microsoft.com/office/drawing/2014/chartex" xmlns:cx1="http://schemas.microsoft.com/office/drawing/2015/9/8/chartex" xmlns:cx2="http://schemas.microsoft.com/office/drawing/2015/10/21/chartex" xmlns:cx3="http://schemas.microsoft.com/office/drawing/2016/5/9/chartex" xmlns:cx4="http://schemas.microsoft.com/office/drawing/2016/5/10/chartex" xmlns:cx5="http://schemas.microsoft.com/office/drawing/2016/5/11/chartex" xmlns:cx6="http://schemas.microsoft.com/office/drawing/2016/5/12/chartex" xmlns:cx7="http://schemas.microsoft.com/office/drawing/2016/5/13/chartex" xmlns:cx8="http://schemas.microsoft.com/office/drawing/2016/5/14/chartex" xmlns:mc="http://schemas.openxmlformats.org/markup-compatibility/2006" xmlns:aink="http://schemas.microsoft.com/office/drawing/2016/ink" xmlns:am3d="http://schemas.microsoft.com/office/drawing/2017/model3d" xmlns:o="urn:schemas-microsoft-com:office:office" xmlns:r="http://schemas.openxmlformats.org/officeDocument/2006/relationships" xmlns:m="http://schemas.openxmlformats.org/officeDocument/2006/math" xmlns:v="urn:schemas-microsoft-com:vml" xmlns:wp14="http://schemas.microsoft.com/office/word/2010/wordprocessingDrawing" xmlns:wp="http://schemas.openxmlformats.org/drawingml/2006/wordprocessingDrawing" xmlns:w10="urn:schemas-microsoft-com:office:word" xmlns:w="http://schemas.openxmlformats.org/wordprocessingml/2006/main" xmlns:w14="http://schemas.microsoft.com/office/word/2010/wordml" xmlns:w15="http://schemas.microsoft.com/office/word/2012/wordml" xmlns:w16cex="http://schemas.microsoft.com/office/word/2018/wordml/cex" xmlns:w16cid="http://schemas.microsoft.com/office/word/2016/wordml/cid" xmlns:w16="http://schemas.microsoft.com/office/word/2018/wordml" xmlns:w16sdtdh="http://schemas.microsoft.com/office/word/2020/wordml/sdtdatahash" xmlns:w16se="http://schemas.microsoft.com/office/word/2015/wordml/symex" xmlns:wpg="http://schemas.microsoft.com/office/word/2010/wordprocessingGroup" xmlns:wpi="http://schemas.microsoft.com/office/word/2010/wordprocessingInk" xmlns:wne="http://schemas.microsoft.com/office/word/2006/wordml" xmlns:wps="http://schemas.microsoft.com/office/word/2010/wordprocessingShape" mc:Ignorable="w14 w15 w16se w16cid w16 w16cex w16sdtdh wp14">
+<w:document xmlns:wpc="http://schemas.microsoft.com/office/word/2010/wordprocessingCanvas" xmlns:cx="http://schemas.microsoft.com/office/drawing/2014/chartex" xmlns:cx1="http://schemas.microsoft.com/office/drawing/2015/9/8/chartex" xmlns:cx2="http://schemas.microsoft.com/office/drawing/2015/10/21/chartex" xmlns:cx3="http://schemas.microsoft.com/office/drawing/2016/5/9/chartex" xmlns:cx4="http://schemas.microsoft.com/office/drawing/2016/5/10/chartex" xmlns:cx5="http://schemas.microsoft.com/office/drawing/2016/5/11/chartex" xmlns:cx6="http://schemas.microsoft.com/office/drawing/2016/5/12/chartex" xmlns:cx7="http://schemas.microsoft.com/office/drawing/2016/5/13/chartex" xmlns:cx8="http://schemas.microsoft.com/office/drawing/2016/5/14/chartex" xmlns:mc="http://schemas.openxmlformats.org/markup-compatibility/2006" xmlns:aink="http://schemas.microsoft.com/office/drawing/2016/ink" xmlns:am3d="http://schemas.microsoft.com/office/drawing/2017/model3d" xmlns:o="urn:schemas-microsoft-com:office:office" xmlns:oel="http://schemas.microsoft.com/office/2019/extlst" xmlns:r="http://schemas.openxmlformats.org/officeDocument/2006/relationships" xmlns:m="http://schemas.openxmlformats.org/officeDocument/2006/math" xmlns:v="urn:schemas-microsoft-com:vml" xmlns:wp14="http://schemas.microsoft.com/office/word/2010/wordprocessingDrawing" xmlns:wp="http://schemas.openxmlformats.org/drawingml/2006/wordprocessingDrawing" xmlns:w10="urn:schemas-microsoft-com:office:word" xmlns:w="http://schemas.openxmlformats.org/wordprocessingml/2006/main" xmlns:w14="http://schemas.microsoft.com/office/word/2010/wordml" xmlns:w15="http://schemas.microsoft.com/office/word/2012/wordml" xmlns:w16cex="http://schemas.microsoft.com/office/word/2018/wordml/cex" xmlns:w16cid="http://schemas.microsoft.com/office/word/2016/wordml/cid" xmlns:w16="http://schemas.microsoft.com/office/word/2018/wordml" xmlns:w16du="http://schemas.microsoft.com/office/word/2023/wordml/word16du" xmlns:w16sdtdh="http://schemas.microsoft.com/office/word/2020/wordml/sdtdatahash" xmlns:w16se="http://schemas.microsoft.com/office/word/2015/wordml/symex" xmlns:wpg="http://schemas.microsoft.com/office/word/2010/wordprocessingGroup" xmlns:wpi="http://schemas.microsoft.com/office/word/2010/wordprocessingInk" xmlns:wne="http://schemas.microsoft.com/office/word/2006/wordml" xmlns:wps="http://schemas.microsoft.com/office/word/2010/wordprocessingShape" mc:Ignorable="w14 w15 w16se w16cid w16 w16cex w16sdtdh w16du wp14">
   <w:body>
     <w:p>
       <w:pPr>
@@ -297,8 +297,13 @@
         <w:t>video file</w:t>
       </w:r>
       <w:r>
-        <w:t>/url</w:t>
-      </w:r>
+        <w:t>/</w:t>
+      </w:r>
+      <w:proofErr w:type="spellStart"/>
+      <w:r>
+        <w:t>url</w:t>
+      </w:r>
+      <w:proofErr w:type="spellEnd"/>
       <w:r>
         <w:t xml:space="preserve">.  </w:t>
       </w:r>
@@ -578,10 +583,26 @@
         <w:t xml:space="preserve"> and rubric</w:t>
       </w:r>
       <w:r>
-        <w:t xml:space="preserve"> provided to make sure you have all of the important aspects of the assignment.  </w:t>
-      </w:r>
-      <w:r>
-        <w:t>Make sure to organize your thoughts in a clear and concise manner, and use quotes from the interview to support your points.</w:t>
+        <w:t xml:space="preserve"> provided to make sure you have </w:t>
+      </w:r>
+      <w:proofErr w:type="gramStart"/>
+      <w:r>
+        <w:t>all of</w:t>
+      </w:r>
+      <w:proofErr w:type="gramEnd"/>
+      <w:r>
+        <w:t xml:space="preserve"> the important aspects of the assignment.  </w:t>
+      </w:r>
+      <w:r>
+        <w:t xml:space="preserve">Make sure to organize your thoughts in a clear and concise </w:t>
+      </w:r>
+      <w:proofErr w:type="gramStart"/>
+      <w:r>
+        <w:t>manner, and</w:t>
+      </w:r>
+      <w:proofErr w:type="gramEnd"/>
+      <w:r>
+        <w:t xml:space="preserve"> use quotes from the interview to support your points.</w:t>
       </w:r>
     </w:p>
     <w:p>
@@ -627,8 +648,13 @@
         <w:t>video file</w:t>
       </w:r>
       <w:r>
-        <w:t>/url</w:t>
-      </w:r>
+        <w:t>/</w:t>
+      </w:r>
+      <w:proofErr w:type="spellStart"/>
+      <w:r>
+        <w:t>url</w:t>
+      </w:r>
+      <w:proofErr w:type="spellEnd"/>
       <w:r>
         <w:t>)</w:t>
       </w:r>
@@ -1035,6 +1061,74 @@
       </w:r>
     </w:p>
     <w:p>
+      <w:r>
+        <w:t>Before this class, I only really had my own experience with communication to consider. But t</w:t>
+      </w:r>
+      <w:r>
+        <w:t xml:space="preserve">he class </w:t>
+      </w:r>
+      <w:r>
+        <w:t>is giving</w:t>
+      </w:r>
+      <w:r>
+        <w:t xml:space="preserve"> me perspective on </w:t>
+      </w:r>
+      <w:r>
+        <w:t xml:space="preserve">today’s </w:t>
+      </w:r>
+      <w:r>
+        <w:t>current trends in communication, and the interview</w:t>
+      </w:r>
+      <w:r>
+        <w:t xml:space="preserve"> assignment</w:t>
+      </w:r>
+      <w:r>
+        <w:t xml:space="preserve"> </w:t>
+      </w:r>
+      <w:r>
+        <w:t>is giving</w:t>
+      </w:r>
+      <w:r>
+        <w:t xml:space="preserve"> me a perspective on </w:t>
+      </w:r>
+      <w:r>
+        <w:t xml:space="preserve">older </w:t>
+      </w:r>
+      <w:r>
+        <w:t xml:space="preserve">trends </w:t>
+      </w:r>
+      <w:r>
+        <w:t>in communication</w:t>
+      </w:r>
+      <w:r>
+        <w:t>.</w:t>
+      </w:r>
+      <w:r>
+        <w:t xml:space="preserve"> Malcolm Park, my interview subject, had a career that involved a lot of communication spanning from the 1980s to the 2010s. My own experience spans from 2008 to 2024, and this course is teaching us about communication skills that are relevant in 2025.</w:t>
+      </w:r>
+      <w:r>
+        <w:t xml:space="preserve"> I’m noticing </w:t>
+      </w:r>
+      <w:r>
+        <w:t>similarities between what I’m learning</w:t>
+      </w:r>
+      <w:r>
+        <w:t xml:space="preserve"> in the course, compared with what I’m learning from the interview</w:t>
+      </w:r>
+      <w:r>
+        <w:t xml:space="preserve">. For example, from the interview, I am realizing that while </w:t>
+      </w:r>
+      <w:r>
+        <w:t>technology itself may change, the communication strategies</w:t>
+      </w:r>
+      <w:r>
+        <w:t xml:space="preserve"> and reasons for using the communication technology doesn’t change</w:t>
+      </w:r>
+      <w:r>
+        <w:t xml:space="preserve">. When we want to get a point across immediately, we will choose the tool and strategy that fits that goal best. Whether that’s by text, in person, or by phone, will depend on the workplace and industry norms and standards. </w:t>
+      </w:r>
+    </w:p>
+    <w:p>
       <w:pPr>
         <w:pStyle w:val="ListParagraph"/>
         <w:numPr>
@@ -1048,8 +1142,115 @@
       <w:r>
         <w:t xml:space="preserve">  Why or why not?</w:t>
       </w:r>
-      <w:r>
-        <w:t xml:space="preserve">  </w:t>
+    </w:p>
+    <w:p>
+      <w:r>
+        <w:t>One answer that stood out to me</w:t>
+      </w:r>
+      <w:r>
+        <w:t xml:space="preserve"> as surprising</w:t>
+      </w:r>
+      <w:r>
+        <w:t xml:space="preserve"> was when Malcolm brought up the</w:t>
+      </w:r>
+      <w:r>
+        <w:t xml:space="preserve"> fact that in his role, he had</w:t>
+      </w:r>
+      <w:r>
+        <w:t xml:space="preserve"> legal requirements and contracted agreements </w:t>
+      </w:r>
+      <w:r>
+        <w:t xml:space="preserve">about how communication was to be done </w:t>
+      </w:r>
+      <w:r>
+        <w:t xml:space="preserve">with </w:t>
+      </w:r>
+      <w:r>
+        <w:t xml:space="preserve">the bank’s </w:t>
+      </w:r>
+      <w:r>
+        <w:t xml:space="preserve">clients. </w:t>
+      </w:r>
+      <w:r>
+        <w:t>After signing a contract, it’s easy to forget that you signed it and become comfortable, focusing only on efficiency and how exciting it is when new technology, new ways to communicate, emerge. In a pro-technology and innovation business like the software companies where I worked, we didn’t have to comply with any regulations that governed the format of our communications with clients, like Malcolm did</w:t>
+      </w:r>
+      <w:r>
+        <w:t>. Breaking those agreements</w:t>
+      </w:r>
+      <w:r>
+        <w:t>, even unintentionally,</w:t>
+      </w:r>
+      <w:r>
+        <w:t xml:space="preserve"> </w:t>
+      </w:r>
+      <w:r>
+        <w:t xml:space="preserve">would </w:t>
+      </w:r>
+      <w:r>
+        <w:t xml:space="preserve">expose the </w:t>
+      </w:r>
+      <w:r>
+        <w:t>individual and</w:t>
+      </w:r>
+      <w:r>
+        <w:t xml:space="preserve"> the bank</w:t>
+      </w:r>
+      <w:r>
+        <w:t xml:space="preserve"> to </w:t>
+      </w:r>
+      <w:r>
+        <w:t xml:space="preserve">a lot of </w:t>
+      </w:r>
+      <w:r>
+        <w:t>risk.</w:t>
+      </w:r>
+      <w:r>
+        <w:t xml:space="preserve"> </w:t>
+      </w:r>
+      <w:r>
+        <w:t>What surprised me most about his answer to this question</w:t>
+      </w:r>
+      <w:r>
+        <w:t xml:space="preserve"> was that </w:t>
+      </w:r>
+      <w:r>
+        <w:t xml:space="preserve">the clients themselves would often be pushing to adopt a new way of communicating via technology, one that would be more convenient for them but may not </w:t>
+      </w:r>
+      <w:r>
+        <w:t>follow</w:t>
+      </w:r>
+      <w:r>
+        <w:t xml:space="preserve"> the agreements and regulations that govern the banks. It was interesting to reflect on the</w:t>
+      </w:r>
+      <w:r>
+        <w:t xml:space="preserve"> tension between</w:t>
+      </w:r>
+      <w:r>
+        <w:t xml:space="preserve"> </w:t>
+      </w:r>
+      <w:r>
+        <w:t>pressure from</w:t>
+      </w:r>
+      <w:r>
+        <w:t xml:space="preserve"> the client </w:t>
+      </w:r>
+      <w:r>
+        <w:t>to communicate a certain way, while knowing you’re supposed to make them happy, but you can’t break th</w:t>
+      </w:r>
+      <w:r>
+        <w:t>e agreements</w:t>
+      </w:r>
+      <w:r>
+        <w:t>, even though it</w:t>
+      </w:r>
+      <w:r>
+        <w:t xml:space="preserve"> might</w:t>
+      </w:r>
+      <w:r>
+        <w:t xml:space="preserve"> be convenient to do so</w:t>
+      </w:r>
+      <w:r>
+        <w:t>.</w:t>
       </w:r>
     </w:p>
     <w:p>
@@ -1074,6 +1275,45 @@
       </w:r>
     </w:p>
     <w:p>
+      <w:r>
+        <w:t xml:space="preserve">Something that I learned was that even in the 1990s and 2000s, technology was roaring forward. Malcolm mentioned </w:t>
+      </w:r>
+      <w:r>
+        <w:t xml:space="preserve">that in his workplace, they had frequent </w:t>
+      </w:r>
+      <w:r>
+        <w:t xml:space="preserve">training sessions on new communications technology, </w:t>
+      </w:r>
+      <w:r>
+        <w:t xml:space="preserve">and there was always something new they were feeling pressured to learn. This </w:t>
+      </w:r>
+      <w:r>
+        <w:t xml:space="preserve">reminded me of the training </w:t>
+      </w:r>
+      <w:r>
+        <w:t xml:space="preserve">I received for apps like </w:t>
+      </w:r>
+      <w:r>
+        <w:t>Zoom, DC Connect</w:t>
+      </w:r>
+      <w:r>
+        <w:t>, Slack</w:t>
+      </w:r>
+      <w:r>
+        <w:t>, and ChatGPT</w:t>
+      </w:r>
+      <w:r>
+        <w:t xml:space="preserve">. There’s always something new to learn, but </w:t>
+      </w:r>
+      <w:r>
+        <w:lastRenderedPageBreak/>
+        <w:t xml:space="preserve">what struck me was that the process of learning new communication tools is not new. People have always had to contend with “new stuff”, so learning how to learn the “new stuff” seems like an important durable skill to me. </w:t>
+      </w:r>
+      <w:r>
+        <w:t xml:space="preserve">That is my main, overall takeaway this interview assignment. </w:t>
+      </w:r>
+    </w:p>
+    <w:p>
       <w:pPr>
         <w:pStyle w:val="ListParagraph"/>
         <w:numPr>
@@ -1089,6 +1329,26 @@
       </w:r>
       <w:r>
         <w:t xml:space="preserve"> some of the skills required in conducting an interview into your program of study?</w:t>
+      </w:r>
+    </w:p>
+    <w:p>
+      <w:pPr>
+        <w:ind w:left="360"/>
+      </w:pPr>
+      <w:r>
+        <w:t xml:space="preserve">I think giving out thank-you notes is an underrated tip. Any time I’ve received a thank you note myself, I feel very positively towards that person. It is even more notable in this digital age, because having a little (emphasis on small) reminder of that person on their desk or corkboard makes a difference. </w:t>
+      </w:r>
+      <w:r>
+        <w:t>Even if the thank you is just a follow-up on linked-in after a job interview, it makes the person more memorable and increases the chance</w:t>
+      </w:r>
+      <w:r>
+        <w:t xml:space="preserve">s of </w:t>
+      </w:r>
+      <w:r>
+        <w:t xml:space="preserve">a follow-up. </w:t>
+      </w:r>
+      <w:r>
+        <w:t xml:space="preserve">I don’t think it costs us anything to be kind and acknowledge the human we are communicating with, even while we respect their time by keeping it brief. </w:t>
       </w:r>
       <w:r>
         <w:br w:type="page"/>
@@ -2856,7 +3116,23 @@
           <w:sz w:val="22"/>
           <w:szCs w:val="22"/>
         </w:rPr>
-        <w:t xml:space="preserve"> is to provide the interviewer, a student of Durham College’s </w:t>
+        <w:t xml:space="preserve"> is to provide the interviewer, a student </w:t>
+      </w:r>
+      <w:proofErr w:type="gramStart"/>
+      <w:r>
+        <w:rPr>
+          <w:sz w:val="22"/>
+          <w:szCs w:val="22"/>
+        </w:rPr>
+        <w:t>of</w:t>
+      </w:r>
+      <w:proofErr w:type="gramEnd"/>
+      <w:r>
+        <w:rPr>
+          <w:sz w:val="22"/>
+          <w:szCs w:val="22"/>
+        </w:rPr>
+        <w:t xml:space="preserve"> Durham College’s </w:t>
       </w:r>
       <w:r>
         <w:rPr>
@@ -3375,7 +3651,23 @@
           <w:sz w:val="22"/>
           <w:szCs w:val="22"/>
         </w:rPr>
-        <w:t xml:space="preserve">. I have had the opportunity to ask questions, and all of my questions have been answered to my satisfaction. I voluntarily agree to participate in this </w:t>
+        <w:t xml:space="preserve">. I have had the opportunity to ask questions, and </w:t>
+      </w:r>
+      <w:proofErr w:type="gramStart"/>
+      <w:r>
+        <w:rPr>
+          <w:sz w:val="22"/>
+          <w:szCs w:val="22"/>
+        </w:rPr>
+        <w:t>all of</w:t>
+      </w:r>
+      <w:proofErr w:type="gramEnd"/>
+      <w:r>
+        <w:rPr>
+          <w:sz w:val="22"/>
+          <w:szCs w:val="22"/>
+        </w:rPr>
+        <w:t xml:space="preserve"> my questions have been answered to my satisfaction. I voluntarily agree to participate in this </w:t>
       </w:r>
       <w:r>
         <w:rPr>
@@ -3477,7 +3769,7 @@
 </file>
 
 <file path=word/endnotes.xml><?xml version="1.0" encoding="utf-8"?>
-<w:endnotes xmlns:wpc="http://schemas.microsoft.com/office/word/2010/wordprocessingCanvas" xmlns:cx="http://schemas.microsoft.com/office/drawing/2014/chartex" xmlns:cx1="http://schemas.microsoft.com/office/drawing/2015/9/8/chartex" xmlns:cx2="http://schemas.microsoft.com/office/drawing/2015/10/21/chartex" xmlns:cx3="http://schemas.microsoft.com/office/drawing/2016/5/9/chartex" xmlns:cx4="http://schemas.microsoft.com/office/drawing/2016/5/10/chartex" xmlns:cx5="http://schemas.microsoft.com/office/drawing/2016/5/11/chartex" xmlns:cx6="http://schemas.microsoft.com/office/drawing/2016/5/12/chartex" xmlns:cx7="http://schemas.microsoft.com/office/drawing/2016/5/13/chartex" xmlns:cx8="http://schemas.microsoft.com/office/drawing/2016/5/14/chartex" xmlns:mc="http://schemas.openxmlformats.org/markup-compatibility/2006" xmlns:aink="http://schemas.microsoft.com/office/drawing/2016/ink" xmlns:am3d="http://schemas.microsoft.com/office/drawing/2017/model3d" xmlns:o="urn:schemas-microsoft-com:office:office" xmlns:r="http://schemas.openxmlformats.org/officeDocument/2006/relationships" xmlns:m="http://schemas.openxmlformats.org/officeDocument/2006/math" xmlns:v="urn:schemas-microsoft-com:vml" xmlns:wp14="http://schemas.microsoft.com/office/word/2010/wordprocessingDrawing" xmlns:wp="http://schemas.openxmlformats.org/drawingml/2006/wordprocessingDrawing" xmlns:w10="urn:schemas-microsoft-com:office:word" xmlns:w="http://schemas.openxmlformats.org/wordprocessingml/2006/main" xmlns:w14="http://schemas.microsoft.com/office/word/2010/wordml" xmlns:w15="http://schemas.microsoft.com/office/word/2012/wordml" xmlns:w16cex="http://schemas.microsoft.com/office/word/2018/wordml/cex" xmlns:w16cid="http://schemas.microsoft.com/office/word/2016/wordml/cid" xmlns:w16="http://schemas.microsoft.com/office/word/2018/wordml" xmlns:w16sdtdh="http://schemas.microsoft.com/office/word/2020/wordml/sdtdatahash" xmlns:w16se="http://schemas.microsoft.com/office/word/2015/wordml/symex" xmlns:wpg="http://schemas.microsoft.com/office/word/2010/wordprocessingGroup" xmlns:wpi="http://schemas.microsoft.com/office/word/2010/wordprocessingInk" xmlns:wne="http://schemas.microsoft.com/office/word/2006/wordml" xmlns:wps="http://schemas.microsoft.com/office/word/2010/wordprocessingShape" mc:Ignorable="w14 w15 w16se w16cid w16 w16cex w16sdtdh wp14">
+<w:endnotes xmlns:wpc="http://schemas.microsoft.com/office/word/2010/wordprocessingCanvas" xmlns:cx="http://schemas.microsoft.com/office/drawing/2014/chartex" xmlns:cx1="http://schemas.microsoft.com/office/drawing/2015/9/8/chartex" xmlns:cx2="http://schemas.microsoft.com/office/drawing/2015/10/21/chartex" xmlns:cx3="http://schemas.microsoft.com/office/drawing/2016/5/9/chartex" xmlns:cx4="http://schemas.microsoft.com/office/drawing/2016/5/10/chartex" xmlns:cx5="http://schemas.microsoft.com/office/drawing/2016/5/11/chartex" xmlns:cx6="http://schemas.microsoft.com/office/drawing/2016/5/12/chartex" xmlns:cx7="http://schemas.microsoft.com/office/drawing/2016/5/13/chartex" xmlns:cx8="http://schemas.microsoft.com/office/drawing/2016/5/14/chartex" xmlns:mc="http://schemas.openxmlformats.org/markup-compatibility/2006" xmlns:aink="http://schemas.microsoft.com/office/drawing/2016/ink" xmlns:am3d="http://schemas.microsoft.com/office/drawing/2017/model3d" xmlns:o="urn:schemas-microsoft-com:office:office" xmlns:oel="http://schemas.microsoft.com/office/2019/extlst" xmlns:r="http://schemas.openxmlformats.org/officeDocument/2006/relationships" xmlns:m="http://schemas.openxmlformats.org/officeDocument/2006/math" xmlns:v="urn:schemas-microsoft-com:vml" xmlns:wp14="http://schemas.microsoft.com/office/word/2010/wordprocessingDrawing" xmlns:wp="http://schemas.openxmlformats.org/drawingml/2006/wordprocessingDrawing" xmlns:w10="urn:schemas-microsoft-com:office:word" xmlns:w="http://schemas.openxmlformats.org/wordprocessingml/2006/main" xmlns:w14="http://schemas.microsoft.com/office/word/2010/wordml" xmlns:w15="http://schemas.microsoft.com/office/word/2012/wordml" xmlns:w16cex="http://schemas.microsoft.com/office/word/2018/wordml/cex" xmlns:w16cid="http://schemas.microsoft.com/office/word/2016/wordml/cid" xmlns:w16="http://schemas.microsoft.com/office/word/2018/wordml" xmlns:w16du="http://schemas.microsoft.com/office/word/2023/wordml/word16du" xmlns:w16sdtdh="http://schemas.microsoft.com/office/word/2020/wordml/sdtdatahash" xmlns:w16se="http://schemas.microsoft.com/office/word/2015/wordml/symex" xmlns:wpg="http://schemas.microsoft.com/office/word/2010/wordprocessingGroup" xmlns:wpi="http://schemas.microsoft.com/office/word/2010/wordprocessingInk" xmlns:wne="http://schemas.microsoft.com/office/word/2006/wordml" xmlns:wps="http://schemas.microsoft.com/office/word/2010/wordprocessingShape" mc:Ignorable="w14 w15 w16se w16cid w16 w16cex w16sdtdh w16du wp14">
   <w:endnote w:type="separator" w:id="-1">
     <w:p>
       <w:pPr>
@@ -3502,7 +3794,7 @@
 </file>
 
 <file path=word/footer1.xml><?xml version="1.0" encoding="utf-8"?>
-<w:ftr xmlns:wpc="http://schemas.microsoft.com/office/word/2010/wordprocessingCanvas" xmlns:cx="http://schemas.microsoft.com/office/drawing/2014/chartex" xmlns:cx1="http://schemas.microsoft.com/office/drawing/2015/9/8/chartex" xmlns:cx2="http://schemas.microsoft.com/office/drawing/2015/10/21/chartex" xmlns:cx3="http://schemas.microsoft.com/office/drawing/2016/5/9/chartex" xmlns:cx4="http://schemas.microsoft.com/office/drawing/2016/5/10/chartex" xmlns:cx5="http://schemas.microsoft.com/office/drawing/2016/5/11/chartex" xmlns:cx6="http://schemas.microsoft.com/office/drawing/2016/5/12/chartex" xmlns:cx7="http://schemas.microsoft.com/office/drawing/2016/5/13/chartex" xmlns:cx8="http://schemas.microsoft.com/office/drawing/2016/5/14/chartex" xmlns:mc="http://schemas.openxmlformats.org/markup-compatibility/2006" xmlns:aink="http://schemas.microsoft.com/office/drawing/2016/ink" xmlns:am3d="http://schemas.microsoft.com/office/drawing/2017/model3d" xmlns:o="urn:schemas-microsoft-com:office:office" xmlns:r="http://schemas.openxmlformats.org/officeDocument/2006/relationships" xmlns:m="http://schemas.openxmlformats.org/officeDocument/2006/math" xmlns:v="urn:schemas-microsoft-com:vml" xmlns:wp14="http://schemas.microsoft.com/office/word/2010/wordprocessingDrawing" xmlns:wp="http://schemas.openxmlformats.org/drawingml/2006/wordprocessingDrawing" xmlns:w10="urn:schemas-microsoft-com:office:word" xmlns:w="http://schemas.openxmlformats.org/wordprocessingml/2006/main" xmlns:w14="http://schemas.microsoft.com/office/word/2010/wordml" xmlns:w15="http://schemas.microsoft.com/office/word/2012/wordml" xmlns:w16cex="http://schemas.microsoft.com/office/word/2018/wordml/cex" xmlns:w16cid="http://schemas.microsoft.com/office/word/2016/wordml/cid" xmlns:w16="http://schemas.microsoft.com/office/word/2018/wordml" xmlns:w16sdtdh="http://schemas.microsoft.com/office/word/2020/wordml/sdtdatahash" xmlns:w16se="http://schemas.microsoft.com/office/word/2015/wordml/symex" xmlns:wpg="http://schemas.microsoft.com/office/word/2010/wordprocessingGroup" xmlns:wpi="http://schemas.microsoft.com/office/word/2010/wordprocessingInk" xmlns:wne="http://schemas.microsoft.com/office/word/2006/wordml" xmlns:wps="http://schemas.microsoft.com/office/word/2010/wordprocessingShape" mc:Ignorable="w14 w15 w16se w16cid w16 w16cex w16sdtdh wp14">
+<w:ftr xmlns:wpc="http://schemas.microsoft.com/office/word/2010/wordprocessingCanvas" xmlns:cx="http://schemas.microsoft.com/office/drawing/2014/chartex" xmlns:cx1="http://schemas.microsoft.com/office/drawing/2015/9/8/chartex" xmlns:cx2="http://schemas.microsoft.com/office/drawing/2015/10/21/chartex" xmlns:cx3="http://schemas.microsoft.com/office/drawing/2016/5/9/chartex" xmlns:cx4="http://schemas.microsoft.com/office/drawing/2016/5/10/chartex" xmlns:cx5="http://schemas.microsoft.com/office/drawing/2016/5/11/chartex" xmlns:cx6="http://schemas.microsoft.com/office/drawing/2016/5/12/chartex" xmlns:cx7="http://schemas.microsoft.com/office/drawing/2016/5/13/chartex" xmlns:cx8="http://schemas.microsoft.com/office/drawing/2016/5/14/chartex" xmlns:mc="http://schemas.openxmlformats.org/markup-compatibility/2006" xmlns:aink="http://schemas.microsoft.com/office/drawing/2016/ink" xmlns:am3d="http://schemas.microsoft.com/office/drawing/2017/model3d" xmlns:o="urn:schemas-microsoft-com:office:office" xmlns:oel="http://schemas.microsoft.com/office/2019/extlst" xmlns:r="http://schemas.openxmlformats.org/officeDocument/2006/relationships" xmlns:m="http://schemas.openxmlformats.org/officeDocument/2006/math" xmlns:v="urn:schemas-microsoft-com:vml" xmlns:wp14="http://schemas.microsoft.com/office/word/2010/wordprocessingDrawing" xmlns:wp="http://schemas.openxmlformats.org/drawingml/2006/wordprocessingDrawing" xmlns:w10="urn:schemas-microsoft-com:office:word" xmlns:w="http://schemas.openxmlformats.org/wordprocessingml/2006/main" xmlns:w14="http://schemas.microsoft.com/office/word/2010/wordml" xmlns:w15="http://schemas.microsoft.com/office/word/2012/wordml" xmlns:w16cex="http://schemas.microsoft.com/office/word/2018/wordml/cex" xmlns:w16cid="http://schemas.microsoft.com/office/word/2016/wordml/cid" xmlns:w16="http://schemas.microsoft.com/office/word/2018/wordml" xmlns:w16du="http://schemas.microsoft.com/office/word/2023/wordml/word16du" xmlns:w16sdtdh="http://schemas.microsoft.com/office/word/2020/wordml/sdtdatahash" xmlns:w16se="http://schemas.microsoft.com/office/word/2015/wordml/symex" xmlns:wpg="http://schemas.microsoft.com/office/word/2010/wordprocessingGroup" xmlns:wpi="http://schemas.microsoft.com/office/word/2010/wordprocessingInk" xmlns:wne="http://schemas.microsoft.com/office/word/2006/wordml" xmlns:wps="http://schemas.microsoft.com/office/word/2010/wordprocessingShape" mc:Ignorable="w14 w15 w16se w16cid w16 w16cex w16sdtdh w16du wp14">
   <w:sdt>
     <w:sdtPr>
       <w:id w:val="-631401432"/>
@@ -3555,7 +3847,7 @@
 </file>
 
 <file path=word/footnotes.xml><?xml version="1.0" encoding="utf-8"?>
-<w:footnotes xmlns:wpc="http://schemas.microsoft.com/office/word/2010/wordprocessingCanvas" xmlns:cx="http://schemas.microsoft.com/office/drawing/2014/chartex" xmlns:cx1="http://schemas.microsoft.com/office/drawing/2015/9/8/chartex" xmlns:cx2="http://schemas.microsoft.com/office/drawing/2015/10/21/chartex" xmlns:cx3="http://schemas.microsoft.com/office/drawing/2016/5/9/chartex" xmlns:cx4="http://schemas.microsoft.com/office/drawing/2016/5/10/chartex" xmlns:cx5="http://schemas.microsoft.com/office/drawing/2016/5/11/chartex" xmlns:cx6="http://schemas.microsoft.com/office/drawing/2016/5/12/chartex" xmlns:cx7="http://schemas.microsoft.com/office/drawing/2016/5/13/chartex" xmlns:cx8="http://schemas.microsoft.com/office/drawing/2016/5/14/chartex" xmlns:mc="http://schemas.openxmlformats.org/markup-compatibility/2006" xmlns:aink="http://schemas.microsoft.com/office/drawing/2016/ink" xmlns:am3d="http://schemas.microsoft.com/office/drawing/2017/model3d" xmlns:o="urn:schemas-microsoft-com:office:office" xmlns:r="http://schemas.openxmlformats.org/officeDocument/2006/relationships" xmlns:m="http://schemas.openxmlformats.org/officeDocument/2006/math" xmlns:v="urn:schemas-microsoft-com:vml" xmlns:wp14="http://schemas.microsoft.com/office/word/2010/wordprocessingDrawing" xmlns:wp="http://schemas.openxmlformats.org/drawingml/2006/wordprocessingDrawing" xmlns:w10="urn:schemas-microsoft-com:office:word" xmlns:w="http://schemas.openxmlformats.org/wordprocessingml/2006/main" xmlns:w14="http://schemas.microsoft.com/office/word/2010/wordml" xmlns:w15="http://schemas.microsoft.com/office/word/2012/wordml" xmlns:w16cex="http://schemas.microsoft.com/office/word/2018/wordml/cex" xmlns:w16cid="http://schemas.microsoft.com/office/word/2016/wordml/cid" xmlns:w16="http://schemas.microsoft.com/office/word/2018/wordml" xmlns:w16sdtdh="http://schemas.microsoft.com/office/word/2020/wordml/sdtdatahash" xmlns:w16se="http://schemas.microsoft.com/office/word/2015/wordml/symex" xmlns:wpg="http://schemas.microsoft.com/office/word/2010/wordprocessingGroup" xmlns:wpi="http://schemas.microsoft.com/office/word/2010/wordprocessingInk" xmlns:wne="http://schemas.microsoft.com/office/word/2006/wordml" xmlns:wps="http://schemas.microsoft.com/office/word/2010/wordprocessingShape" mc:Ignorable="w14 w15 w16se w16cid w16 w16cex w16sdtdh wp14">
+<w:footnotes xmlns:wpc="http://schemas.microsoft.com/office/word/2010/wordprocessingCanvas" xmlns:cx="http://schemas.microsoft.com/office/drawing/2014/chartex" xmlns:cx1="http://schemas.microsoft.com/office/drawing/2015/9/8/chartex" xmlns:cx2="http://schemas.microsoft.com/office/drawing/2015/10/21/chartex" xmlns:cx3="http://schemas.microsoft.com/office/drawing/2016/5/9/chartex" xmlns:cx4="http://schemas.microsoft.com/office/drawing/2016/5/10/chartex" xmlns:cx5="http://schemas.microsoft.com/office/drawing/2016/5/11/chartex" xmlns:cx6="http://schemas.microsoft.com/office/drawing/2016/5/12/chartex" xmlns:cx7="http://schemas.microsoft.com/office/drawing/2016/5/13/chartex" xmlns:cx8="http://schemas.microsoft.com/office/drawing/2016/5/14/chartex" xmlns:mc="http://schemas.openxmlformats.org/markup-compatibility/2006" xmlns:aink="http://schemas.microsoft.com/office/drawing/2016/ink" xmlns:am3d="http://schemas.microsoft.com/office/drawing/2017/model3d" xmlns:o="urn:schemas-microsoft-com:office:office" xmlns:oel="http://schemas.microsoft.com/office/2019/extlst" xmlns:r="http://schemas.openxmlformats.org/officeDocument/2006/relationships" xmlns:m="http://schemas.openxmlformats.org/officeDocument/2006/math" xmlns:v="urn:schemas-microsoft-com:vml" xmlns:wp14="http://schemas.microsoft.com/office/word/2010/wordprocessingDrawing" xmlns:wp="http://schemas.openxmlformats.org/drawingml/2006/wordprocessingDrawing" xmlns:w10="urn:schemas-microsoft-com:office:word" xmlns:w="http://schemas.openxmlformats.org/wordprocessingml/2006/main" xmlns:w14="http://schemas.microsoft.com/office/word/2010/wordml" xmlns:w15="http://schemas.microsoft.com/office/word/2012/wordml" xmlns:w16cex="http://schemas.microsoft.com/office/word/2018/wordml/cex" xmlns:w16cid="http://schemas.microsoft.com/office/word/2016/wordml/cid" xmlns:w16="http://schemas.microsoft.com/office/word/2018/wordml" xmlns:w16du="http://schemas.microsoft.com/office/word/2023/wordml/word16du" xmlns:w16sdtdh="http://schemas.microsoft.com/office/word/2020/wordml/sdtdatahash" xmlns:w16se="http://schemas.microsoft.com/office/word/2015/wordml/symex" xmlns:wpg="http://schemas.microsoft.com/office/word/2010/wordprocessingGroup" xmlns:wpi="http://schemas.microsoft.com/office/word/2010/wordprocessingInk" xmlns:wne="http://schemas.microsoft.com/office/word/2006/wordml" xmlns:wps="http://schemas.microsoft.com/office/word/2010/wordprocessingShape" mc:Ignorable="w14 w15 w16se w16cid w16 w16cex w16sdtdh w16du wp14">
   <w:footnote w:type="separator" w:id="-1">
     <w:p>
       <w:pPr>
@@ -3580,7 +3872,7 @@
 </file>
 
 <file path=word/numbering.xml><?xml version="1.0" encoding="utf-8"?>
-<w:numbering xmlns:wpc="http://schemas.microsoft.com/office/word/2010/wordprocessingCanvas" xmlns:cx="http://schemas.microsoft.com/office/drawing/2014/chartex" xmlns:cx1="http://schemas.microsoft.com/office/drawing/2015/9/8/chartex" xmlns:cx2="http://schemas.microsoft.com/office/drawing/2015/10/21/chartex" xmlns:cx3="http://schemas.microsoft.com/office/drawing/2016/5/9/chartex" xmlns:cx4="http://schemas.microsoft.com/office/drawing/2016/5/10/chartex" xmlns:cx5="http://schemas.microsoft.com/office/drawing/2016/5/11/chartex" xmlns:cx6="http://schemas.microsoft.com/office/drawing/2016/5/12/chartex" xmlns:cx7="http://schemas.microsoft.com/office/drawing/2016/5/13/chartex" xmlns:cx8="http://schemas.microsoft.com/office/drawing/2016/5/14/chartex" xmlns:mc="http://schemas.openxmlformats.org/markup-compatibility/2006" xmlns:aink="http://schemas.microsoft.com/office/drawing/2016/ink" xmlns:am3d="http://schemas.microsoft.com/office/drawing/2017/model3d" xmlns:o="urn:schemas-microsoft-com:office:office" xmlns:r="http://schemas.openxmlformats.org/officeDocument/2006/relationships" xmlns:m="http://schemas.openxmlformats.org/officeDocument/2006/math" xmlns:v="urn:schemas-microsoft-com:vml" xmlns:wp14="http://schemas.microsoft.com/office/word/2010/wordprocessingDrawing" xmlns:wp="http://schemas.openxmlformats.org/drawingml/2006/wordprocessingDrawing" xmlns:w10="urn:schemas-microsoft-com:office:word" xmlns:w="http://schemas.openxmlformats.org/wordprocessingml/2006/main" xmlns:w14="http://schemas.microsoft.com/office/word/2010/wordml" xmlns:w15="http://schemas.microsoft.com/office/word/2012/wordml" xmlns:w16cex="http://schemas.microsoft.com/office/word/2018/wordml/cex" xmlns:w16cid="http://schemas.microsoft.com/office/word/2016/wordml/cid" xmlns:w16="http://schemas.microsoft.com/office/word/2018/wordml" xmlns:w16sdtdh="http://schemas.microsoft.com/office/word/2020/wordml/sdtdatahash" xmlns:w16se="http://schemas.microsoft.com/office/word/2015/wordml/symex" xmlns:wpg="http://schemas.microsoft.com/office/word/2010/wordprocessingGroup" xmlns:wpi="http://schemas.microsoft.com/office/word/2010/wordprocessingInk" xmlns:wne="http://schemas.microsoft.com/office/word/2006/wordml" xmlns:wps="http://schemas.microsoft.com/office/word/2010/wordprocessingShape" mc:Ignorable="w14 w15 w16se w16cid w16 w16cex w16sdtdh wp14">
+<w:numbering xmlns:wpc="http://schemas.microsoft.com/office/word/2010/wordprocessingCanvas" xmlns:cx="http://schemas.microsoft.com/office/drawing/2014/chartex" xmlns:cx1="http://schemas.microsoft.com/office/drawing/2015/9/8/chartex" xmlns:cx2="http://schemas.microsoft.com/office/drawing/2015/10/21/chartex" xmlns:cx3="http://schemas.microsoft.com/office/drawing/2016/5/9/chartex" xmlns:cx4="http://schemas.microsoft.com/office/drawing/2016/5/10/chartex" xmlns:cx5="http://schemas.microsoft.com/office/drawing/2016/5/11/chartex" xmlns:cx6="http://schemas.microsoft.com/office/drawing/2016/5/12/chartex" xmlns:cx7="http://schemas.microsoft.com/office/drawing/2016/5/13/chartex" xmlns:cx8="http://schemas.microsoft.com/office/drawing/2016/5/14/chartex" xmlns:mc="http://schemas.openxmlformats.org/markup-compatibility/2006" xmlns:aink="http://schemas.microsoft.com/office/drawing/2016/ink" xmlns:am3d="http://schemas.microsoft.com/office/drawing/2017/model3d" xmlns:o="urn:schemas-microsoft-com:office:office" xmlns:oel="http://schemas.microsoft.com/office/2019/extlst" xmlns:r="http://schemas.openxmlformats.org/officeDocument/2006/relationships" xmlns:m="http://schemas.openxmlformats.org/officeDocument/2006/math" xmlns:v="urn:schemas-microsoft-com:vml" xmlns:wp14="http://schemas.microsoft.com/office/word/2010/wordprocessingDrawing" xmlns:wp="http://schemas.openxmlformats.org/drawingml/2006/wordprocessingDrawing" xmlns:w10="urn:schemas-microsoft-com:office:word" xmlns:w="http://schemas.openxmlformats.org/wordprocessingml/2006/main" xmlns:w14="http://schemas.microsoft.com/office/word/2010/wordml" xmlns:w15="http://schemas.microsoft.com/office/word/2012/wordml" xmlns:w16cex="http://schemas.microsoft.com/office/word/2018/wordml/cex" xmlns:w16cid="http://schemas.microsoft.com/office/word/2016/wordml/cid" xmlns:w16="http://schemas.microsoft.com/office/word/2018/wordml" xmlns:w16du="http://schemas.microsoft.com/office/word/2023/wordml/word16du" xmlns:w16sdtdh="http://schemas.microsoft.com/office/word/2020/wordml/sdtdatahash" xmlns:w16se="http://schemas.microsoft.com/office/word/2015/wordml/symex" xmlns:wpg="http://schemas.microsoft.com/office/word/2010/wordprocessingGroup" xmlns:wpi="http://schemas.microsoft.com/office/word/2010/wordprocessingInk" xmlns:wne="http://schemas.microsoft.com/office/word/2006/wordml" xmlns:wps="http://schemas.microsoft.com/office/word/2010/wordprocessingShape" mc:Ignorable="w14 w15 w16se w16cid w16 w16cex w16sdtdh w16du wp14">
   <w:abstractNum w:abstractNumId="0" w15:restartNumberingAfterBreak="0">
     <w:nsid w:val="075339D0"/>
     <w:multiLevelType w:val="hybridMultilevel"/>
@@ -3955,23 +4247,23 @@
       </w:pPr>
     </w:lvl>
   </w:abstractNum>
-  <w:num w:numId="1">
+  <w:num w:numId="1" w16cid:durableId="298150336">
     <w:abstractNumId w:val="0"/>
   </w:num>
-  <w:num w:numId="2">
+  <w:num w:numId="2" w16cid:durableId="811018066">
     <w:abstractNumId w:val="2"/>
   </w:num>
-  <w:num w:numId="3">
+  <w:num w:numId="3" w16cid:durableId="519584554">
     <w:abstractNumId w:val="3"/>
   </w:num>
-  <w:num w:numId="4">
+  <w:num w:numId="4" w16cid:durableId="1231765377">
     <w:abstractNumId w:val="1"/>
   </w:num>
 </w:numbering>
 </file>
 
 <file path=word/styles.xml><?xml version="1.0" encoding="utf-8"?>
-<w:styles xmlns:mc="http://schemas.openxmlformats.org/markup-compatibility/2006" xmlns:r="http://schemas.openxmlformats.org/officeDocument/2006/relationships" xmlns:w="http://schemas.openxmlformats.org/wordprocessingml/2006/main" xmlns:w14="http://schemas.microsoft.com/office/word/2010/wordml" xmlns:w15="http://schemas.microsoft.com/office/word/2012/wordml" xmlns:w16cex="http://schemas.microsoft.com/office/word/2018/wordml/cex" xmlns:w16cid="http://schemas.microsoft.com/office/word/2016/wordml/cid" xmlns:w16="http://schemas.microsoft.com/office/word/2018/wordml" xmlns:w16sdtdh="http://schemas.microsoft.com/office/word/2020/wordml/sdtdatahash" xmlns:w16se="http://schemas.microsoft.com/office/word/2015/wordml/symex" mc:Ignorable="w14 w15 w16se w16cid w16 w16cex w16sdtdh">
+<w:styles xmlns:mc="http://schemas.openxmlformats.org/markup-compatibility/2006" xmlns:r="http://schemas.openxmlformats.org/officeDocument/2006/relationships" xmlns:w="http://schemas.openxmlformats.org/wordprocessingml/2006/main" xmlns:w14="http://schemas.microsoft.com/office/word/2010/wordml" xmlns:w15="http://schemas.microsoft.com/office/word/2012/wordml" xmlns:w16cex="http://schemas.microsoft.com/office/word/2018/wordml/cex" xmlns:w16cid="http://schemas.microsoft.com/office/word/2016/wordml/cid" xmlns:w16="http://schemas.microsoft.com/office/word/2018/wordml" xmlns:w16du="http://schemas.microsoft.com/office/word/2023/wordml/word16du" xmlns:w16sdtdh="http://schemas.microsoft.com/office/word/2020/wordml/sdtdatahash" xmlns:w16se="http://schemas.microsoft.com/office/word/2015/wordml/symex" mc:Ignorable="w14 w15 w16se w16cid w16 w16cex w16sdtdh w16du">
   <w:docDefaults>
     <w:rPrDefault>
       <w:rPr>

</xml_diff>